<commit_message>
Added extras to the proj
</commit_message>
<xml_diff>
--- a/lab4/Lab4_Report_ShubhamSharma.docx
+++ b/lab4/Lab4_Report_ShubhamSharma.docx
@@ -520,15 +520,148 @@
           <w:szCs w:val="24"/>
         </w:rPr>
       </w:pPr>
+      <w:r>
+        <w:rPr>
+          <w:sz w:val="24"/>
+          <w:szCs w:val="24"/>
+        </w:rPr>
+        <w:t>Yes,</w:t>
+      </w:r>
+      <w:r>
+        <w:rPr>
+          <w:sz w:val="24"/>
+          <w:szCs w:val="24"/>
+        </w:rPr>
+        <w:t xml:space="preserve"> this approach fixed the issue in the original code. As the output provided a result same as the expected result. </w:t>
+      </w:r>
+      <w:r>
+        <w:rPr>
+          <w:sz w:val="24"/>
+          <w:szCs w:val="24"/>
+        </w:rPr>
+        <w:t xml:space="preserve">This is due the thread synchronization </w:t>
+      </w:r>
+      <w:r>
+        <w:rPr>
+          <w:sz w:val="24"/>
+          <w:szCs w:val="24"/>
+        </w:rPr>
+        <w:t xml:space="preserve">added in on the critical section </w:t>
+      </w:r>
+      <w:r>
+        <w:rPr>
+          <w:sz w:val="24"/>
+          <w:szCs w:val="24"/>
+        </w:rPr>
+        <w:t>of the code where the shared variable is being accessed. The new output is shown below:</w:t>
+      </w:r>
+    </w:p>
+    <w:p>
+      <w:pPr>
+        <w:rPr>
+          <w:sz w:val="24"/>
+          <w:szCs w:val="24"/>
+        </w:rPr>
+      </w:pPr>
+    </w:p>
+    <w:p>
+      <w:pPr>
+        <w:widowControl/>
+        <w:shd w:val="clear" w:color="auto" w:fill="293134"/>
+        <w:suppressAutoHyphens w:val="0"/>
+        <w:jc w:val="center"/>
+        <w:rPr>
+          <w:rFonts w:eastAsia="Times New Roman"/>
+          <w:kern w:val="0"/>
+          <w:sz w:val="24"/>
+          <w:szCs w:val="24"/>
+          <w:lang w:eastAsia="en-US"/>
+        </w:rPr>
+      </w:pPr>
+      <w:r>
+        <w:rPr>
+          <w:rFonts w:ascii="Courier New" w:eastAsia="Times New Roman" w:hAnsi="Courier New" w:cs="Courier New"/>
+          <w:color w:val="E0E2E4"/>
+          <w:kern w:val="0"/>
+          <w:sz w:val="24"/>
+          <w:szCs w:val="24"/>
+          <w:lang w:eastAsia="en-US"/>
+        </w:rPr>
+        <w:t>After both threads are done executing</w:t>
+      </w:r>
+      <w:r>
+        <w:rPr>
+          <w:rFonts w:ascii="Courier New" w:eastAsia="Times New Roman" w:hAnsi="Courier New" w:cs="Courier New"/>
+          <w:color w:val="E8E2B7"/>
+          <w:kern w:val="0"/>
+          <w:sz w:val="24"/>
+          <w:szCs w:val="24"/>
+          <w:lang w:eastAsia="en-US"/>
+        </w:rPr>
+        <w:t>,</w:t>
+      </w:r>
+      <w:r>
+        <w:rPr>
+          <w:rFonts w:ascii="Courier New" w:eastAsia="Times New Roman" w:hAnsi="Courier New" w:cs="Courier New"/>
+          <w:color w:val="E0E2E4"/>
+          <w:kern w:val="0"/>
+          <w:sz w:val="24"/>
+          <w:szCs w:val="24"/>
+          <w:lang w:eastAsia="en-US"/>
+        </w:rPr>
+        <w:t xml:space="preserve"> `shared` </w:t>
+      </w:r>
+      <w:r>
+        <w:rPr>
+          <w:rFonts w:ascii="Courier New" w:eastAsia="Times New Roman" w:hAnsi="Courier New" w:cs="Courier New"/>
+          <w:color w:val="E8E2B7"/>
+          <w:kern w:val="0"/>
+          <w:sz w:val="24"/>
+          <w:szCs w:val="24"/>
+          <w:lang w:eastAsia="en-US"/>
+        </w:rPr>
+        <w:t>=</w:t>
+      </w:r>
+      <w:r>
+        <w:rPr>
+          <w:rFonts w:ascii="Courier New" w:eastAsia="Times New Roman" w:hAnsi="Courier New" w:cs="Courier New"/>
+          <w:color w:val="E0E2E4"/>
+          <w:kern w:val="0"/>
+          <w:sz w:val="24"/>
+          <w:szCs w:val="24"/>
+          <w:lang w:eastAsia="en-US"/>
+        </w:rPr>
+        <w:t xml:space="preserve"> </w:t>
+      </w:r>
+      <w:r>
+        <w:rPr>
+          <w:rFonts w:ascii="Courier New" w:eastAsia="Times New Roman" w:hAnsi="Courier New" w:cs="Courier New"/>
+          <w:color w:val="FFCD22"/>
+          <w:kern w:val="0"/>
+          <w:sz w:val="24"/>
+          <w:szCs w:val="24"/>
+          <w:lang w:eastAsia="en-US"/>
+        </w:rPr>
+        <w:t>2000000</w:t>
+      </w:r>
+    </w:p>
+    <w:p>
+      <w:pPr>
+        <w:rPr>
+          <w:sz w:val="24"/>
+          <w:szCs w:val="24"/>
+        </w:rPr>
+      </w:pPr>
+    </w:p>
+    <w:p>
+      <w:pPr>
+        <w:rPr>
+          <w:sz w:val="24"/>
+          <w:szCs w:val="24"/>
+        </w:rPr>
+      </w:pPr>
       <w:bookmarkStart w:id="0" w:name="_GoBack"/>
       <w:bookmarkEnd w:id="0"/>
-      <w:r>
-        <w:rPr>
-          <w:sz w:val="24"/>
-          <w:szCs w:val="24"/>
-        </w:rPr>
-        <w:t xml:space="preserve"> </w:t>
-      </w:r>
     </w:p>
     <w:sectPr>
       <w:pgSz w:w="12240" w:h="15840"/>

</xml_diff>